<commit_message>
Just an update, nothing much to see here
</commit_message>
<xml_diff>
--- a/Resume.docx
+++ b/Resume.docx
@@ -248,6 +248,8 @@
                 <w:noProof/>
               </w:rPr>
             </w:pPr>
+            <w:bookmarkStart w:id="0" w:name="_GoBack"/>
+            <w:bookmarkEnd w:id="0"/>
           </w:p>
         </w:tc>
         <w:tc>
@@ -266,6 +268,20 @@
                 <w:noProof/>
               </w:rPr>
             </w:pPr>
+            <w:r>
+              <w:rPr>
+                <w:rFonts w:ascii="Palatino Linotype" w:hAnsi="Palatino Linotype" w:cs="Tahoma"/>
+                <w:noProof/>
+              </w:rPr>
+              <w:t>jermsmit</w:t>
+            </w:r>
+            <w:r>
+              <w:rPr>
+                <w:rFonts w:ascii="Palatino Linotype" w:hAnsi="Palatino Linotype" w:cs="Tahoma"/>
+                <w:noProof/>
+              </w:rPr>
+              <w:t>@gmail.com</w:t>
+            </w:r>
           </w:p>
         </w:tc>
         <w:tc>
@@ -310,8 +326,6 @@
                 <w:noProof/>
               </w:rPr>
             </w:pPr>
-            <w:bookmarkStart w:id="0" w:name="_GoBack"/>
-            <w:bookmarkEnd w:id="0"/>
           </w:p>
         </w:tc>
         <w:tc>
@@ -5049,6 +5063,14 @@
           <w:sz w:val="18"/>
           <w:szCs w:val="18"/>
         </w:rPr>
+        <w:t>Course in Windows Server, SQL Server Administration</w:t>
+      </w:r>
+      <w:r>
+        <w:rPr>
+          <w:rFonts w:ascii="Tahoma" w:hAnsi="Tahoma" w:cs="Tahoma"/>
+          <w:sz w:val="18"/>
+          <w:szCs w:val="18"/>
+        </w:rPr>
         <w:tab/>
       </w:r>
       <w:r>
@@ -5073,46 +5095,6 @@
           <w:sz w:val="18"/>
           <w:szCs w:val="18"/>
         </w:rPr>
-        <w:tab/>
-      </w:r>
-      <w:r>
-        <w:rPr>
-          <w:rFonts w:ascii="Tahoma" w:hAnsi="Tahoma" w:cs="Tahoma"/>
-          <w:sz w:val="18"/>
-          <w:szCs w:val="18"/>
-        </w:rPr>
-        <w:tab/>
-      </w:r>
-      <w:r>
-        <w:rPr>
-          <w:rFonts w:ascii="Tahoma" w:hAnsi="Tahoma" w:cs="Tahoma"/>
-          <w:sz w:val="18"/>
-          <w:szCs w:val="18"/>
-        </w:rPr>
-        <w:tab/>
-      </w:r>
-      <w:r>
-        <w:rPr>
-          <w:rFonts w:ascii="Tahoma" w:hAnsi="Tahoma" w:cs="Tahoma"/>
-          <w:sz w:val="18"/>
-          <w:szCs w:val="18"/>
-        </w:rPr>
-        <w:tab/>
-      </w:r>
-      <w:r>
-        <w:rPr>
-          <w:rFonts w:ascii="Tahoma" w:hAnsi="Tahoma" w:cs="Tahoma"/>
-          <w:sz w:val="18"/>
-          <w:szCs w:val="18"/>
-        </w:rPr>
-        <w:tab/>
-      </w:r>
-      <w:r>
-        <w:rPr>
-          <w:rFonts w:ascii="Tahoma" w:hAnsi="Tahoma" w:cs="Tahoma"/>
-          <w:sz w:val="18"/>
-          <w:szCs w:val="18"/>
-        </w:rPr>
         <w:t xml:space="preserve">1999 – </w:t>
       </w:r>
       <w:r>
@@ -5121,7 +5103,15 @@
           <w:sz w:val="18"/>
           <w:szCs w:val="18"/>
         </w:rPr>
-        <w:t>2000</w:t>
+        <w:t>200</w:t>
+      </w:r>
+      <w:r>
+        <w:rPr>
+          <w:rFonts w:ascii="Tahoma" w:hAnsi="Tahoma" w:cs="Tahoma"/>
+          <w:sz w:val="18"/>
+          <w:szCs w:val="18"/>
+        </w:rPr>
+        <w:t>1</w:t>
       </w:r>
     </w:p>
     <w:p>
@@ -5134,13 +5124,23 @@
           <w:szCs w:val="18"/>
         </w:rPr>
       </w:pPr>
-      <w:r>
-        <w:rPr>
-          <w:rFonts w:ascii="Tahoma" w:hAnsi="Tahoma" w:cs="Tahoma"/>
-          <w:sz w:val="18"/>
-          <w:szCs w:val="18"/>
-        </w:rPr>
-        <w:t xml:space="preserve">Cittone Institute </w:t>
+      <w:proofErr w:type="spellStart"/>
+      <w:r>
+        <w:rPr>
+          <w:rFonts w:ascii="Tahoma" w:hAnsi="Tahoma" w:cs="Tahoma"/>
+          <w:sz w:val="18"/>
+          <w:szCs w:val="18"/>
+        </w:rPr>
+        <w:t>Cittone</w:t>
+      </w:r>
+      <w:proofErr w:type="spellEnd"/>
+      <w:r>
+        <w:rPr>
+          <w:rFonts w:ascii="Tahoma" w:hAnsi="Tahoma" w:cs="Tahoma"/>
+          <w:sz w:val="18"/>
+          <w:szCs w:val="18"/>
+        </w:rPr>
+        <w:t xml:space="preserve"> Institute </w:t>
       </w:r>
       <w:r>
         <w:rPr>
@@ -5157,46 +5157,7 @@
           <w:szCs w:val="18"/>
         </w:rPr>
         <w:tab/>
-      </w:r>
-      <w:r>
-        <w:rPr>
-          <w:rFonts w:ascii="Tahoma" w:hAnsi="Tahoma" w:cs="Tahoma"/>
-          <w:sz w:val="18"/>
-          <w:szCs w:val="18"/>
-        </w:rPr>
-        <w:tab/>
-      </w:r>
-      <w:r>
-        <w:rPr>
-          <w:rFonts w:ascii="Tahoma" w:hAnsi="Tahoma" w:cs="Tahoma"/>
-          <w:sz w:val="18"/>
-          <w:szCs w:val="18"/>
-        </w:rPr>
-        <w:tab/>
-      </w:r>
-      <w:r>
-        <w:rPr>
-          <w:rFonts w:ascii="Tahoma" w:hAnsi="Tahoma" w:cs="Tahoma"/>
-          <w:sz w:val="18"/>
-          <w:szCs w:val="18"/>
-        </w:rPr>
-        <w:tab/>
-      </w:r>
-      <w:r>
-        <w:rPr>
-          <w:rFonts w:ascii="Tahoma" w:hAnsi="Tahoma" w:cs="Tahoma"/>
-          <w:sz w:val="18"/>
-          <w:szCs w:val="18"/>
-        </w:rPr>
-        <w:tab/>
-      </w:r>
-      <w:r>
-        <w:rPr>
-          <w:rFonts w:ascii="Tahoma" w:hAnsi="Tahoma" w:cs="Tahoma"/>
-          <w:sz w:val="18"/>
-          <w:szCs w:val="18"/>
-        </w:rPr>
-        <w:tab/>
+        <w:t>Computer Networking, Basic Computer Programing</w:t>
       </w:r>
       <w:r>
         <w:rPr>
@@ -5273,7 +5234,15 @@
           <w:sz w:val="18"/>
           <w:szCs w:val="18"/>
         </w:rPr>
-        <w:t>Monmouth University, Long Branch New Jersey</w:t>
+        <w:t>Monmouth Un</w:t>
+      </w:r>
+      <w:r>
+        <w:rPr>
+          <w:rFonts w:ascii="Tahoma" w:hAnsi="Tahoma" w:cs="Tahoma"/>
+          <w:sz w:val="18"/>
+          <w:szCs w:val="18"/>
+        </w:rPr>
+        <w:t>iversity</w:t>
       </w:r>
       <w:r>
         <w:rPr>
@@ -5282,14 +5251,7 @@
           <w:szCs w:val="18"/>
         </w:rPr>
         <w:tab/>
-      </w:r>
-      <w:r>
-        <w:rPr>
-          <w:rFonts w:ascii="Tahoma" w:hAnsi="Tahoma" w:cs="Tahoma"/>
-          <w:sz w:val="18"/>
-          <w:szCs w:val="18"/>
-        </w:rPr>
-        <w:tab/>
+        <w:t>Associates in Sociology / Political Science</w:t>
       </w:r>
       <w:r>
         <w:rPr>

</xml_diff>